<commit_message>
BoundingBox listo en tres fotos, tarea casi lista para corr2 y comparar caracteres
</commit_message>
<xml_diff>
--- a/Tarea1 Patrones.docx
+++ b/Tarea1 Patrones.docx
@@ -5,7 +5,7 @@
     <w:p>
       <w:pPr>
         <w:spacing w:line="240" w:lineRule="auto"/>
-        <w:jc w:val="both"/>
+        <w:jc w:val="center"/>
         <w:rPr>
           <w:rFonts w:ascii="Times New Roman" w:hAnsi="Times New Roman" w:cs="Times New Roman"/>
           <w:b/>
@@ -22,46 +22,45 @@
           <w:sz w:val="24"/>
           <w:szCs w:val="24"/>
         </w:rPr>
-        <w:t xml:space="preserve">Titulo: </w:t>
-      </w:r>
-      <w:r>
-        <w:rPr>
-          <w:rFonts w:ascii="Times New Roman" w:hAnsi="Times New Roman" w:cs="Times New Roman"/>
-          <w:b/>
-          <w:bCs/>
-          <w:sz w:val="24"/>
-          <w:szCs w:val="24"/>
-        </w:rPr>
         <w:t>Tarea 01: Reconocedor de Caracteres</w:t>
       </w:r>
     </w:p>
     <w:p>
       <w:pPr>
         <w:spacing w:line="240" w:lineRule="auto"/>
-        <w:jc w:val="both"/>
-        <w:rPr>
-          <w:rFonts w:ascii="Times New Roman" w:hAnsi="Times New Roman" w:cs="Times New Roman"/>
-          <w:sz w:val="20"/>
-          <w:szCs w:val="20"/>
-        </w:rPr>
-      </w:pPr>
-      <w:r>
-        <w:rPr>
-          <w:rFonts w:ascii="Times New Roman" w:hAnsi="Times New Roman" w:cs="Times New Roman"/>
-          <w:b/>
-          <w:bCs/>
-          <w:sz w:val="20"/>
-          <w:szCs w:val="20"/>
-        </w:rPr>
-        <w:t>Alumno:</w:t>
-      </w:r>
-      <w:r>
-        <w:rPr>
-          <w:rFonts w:ascii="Times New Roman" w:hAnsi="Times New Roman" w:cs="Times New Roman"/>
-          <w:sz w:val="20"/>
-          <w:szCs w:val="20"/>
-        </w:rPr>
-        <w:t xml:space="preserve"> Guillermo Echagüe Arriaza. </w:t>
+        <w:jc w:val="center"/>
+        <w:rPr>
+          <w:rFonts w:ascii="Times New Roman" w:hAnsi="Times New Roman" w:cs="Times New Roman"/>
+          <w:sz w:val="20"/>
+          <w:szCs w:val="20"/>
+        </w:rPr>
+      </w:pPr>
+      <w:r>
+        <w:rPr>
+          <w:rFonts w:ascii="Times New Roman" w:hAnsi="Times New Roman" w:cs="Times New Roman"/>
+          <w:sz w:val="20"/>
+          <w:szCs w:val="20"/>
+        </w:rPr>
+        <w:t>Guillermo Echagüe.</w:t>
+      </w:r>
+    </w:p>
+    <w:p>
+      <w:pPr>
+        <w:spacing w:line="240" w:lineRule="auto"/>
+        <w:jc w:val="center"/>
+        <w:rPr>
+          <w:rFonts w:ascii="Times New Roman" w:hAnsi="Times New Roman" w:cs="Times New Roman"/>
+          <w:sz w:val="20"/>
+          <w:szCs w:val="20"/>
+        </w:rPr>
+      </w:pPr>
+      <w:r>
+        <w:rPr>
+          <w:rFonts w:ascii="Times New Roman" w:hAnsi="Times New Roman" w:cs="Times New Roman"/>
+          <w:sz w:val="20"/>
+          <w:szCs w:val="20"/>
+        </w:rPr>
+        <w:t>Pontificia Universidad Católica de Chile</w:t>
       </w:r>
     </w:p>
     <w:p>
@@ -90,68 +89,32 @@
         <w:jc w:val="both"/>
         <w:rPr>
           <w:rFonts w:ascii="Times New Roman" w:hAnsi="Times New Roman" w:cs="Times New Roman"/>
+          <w:sz w:val="20"/>
+          <w:szCs w:val="20"/>
+        </w:rPr>
+      </w:pPr>
+      <w:r>
+        <w:rPr>
+          <w:rFonts w:ascii="Times New Roman" w:hAnsi="Times New Roman" w:cs="Times New Roman"/>
           <w:b/>
           <w:bCs/>
-          <w:sz w:val="20"/>
-          <w:szCs w:val="20"/>
-        </w:rPr>
-      </w:pPr>
+          <w:color w:val="000000" w:themeColor="text1"/>
+          <w:sz w:val="20"/>
+          <w:szCs w:val="20"/>
+        </w:rPr>
+        <w:t>Motivaci</w:t>
+      </w:r>
       <w:r>
         <w:rPr>
           <w:rFonts w:ascii="Times New Roman" w:hAnsi="Times New Roman" w:cs="Times New Roman"/>
           <w:b/>
           <w:bCs/>
-          <w:sz w:val="20"/>
-          <w:szCs w:val="20"/>
-        </w:rPr>
-        <w:t>Introducción</w:t>
-      </w:r>
-    </w:p>
-    <w:p>
-      <w:pPr>
-        <w:jc w:val="both"/>
-        <w:rPr>
-          <w:rFonts w:ascii="Times New Roman" w:hAnsi="Times New Roman" w:cs="Times New Roman"/>
-          <w:sz w:val="20"/>
-          <w:szCs w:val="20"/>
-        </w:rPr>
-      </w:pPr>
-      <w:r>
-        <w:rPr>
-          <w:rFonts w:ascii="Times New Roman" w:hAnsi="Times New Roman" w:cs="Times New Roman"/>
-          <w:sz w:val="20"/>
-          <w:szCs w:val="20"/>
-        </w:rPr>
-        <w:t>A partir de las características encontradas y de los posibles objetos que el conocimiento a priori del problema que se espera que puedan aparecer, el sistema debe determinar que objetos están en la imagen</w:t>
-      </w:r>
-      <w:r>
-        <w:rPr>
-          <w:rFonts w:ascii="Times New Roman" w:hAnsi="Times New Roman" w:cs="Times New Roman"/>
-          <w:sz w:val="20"/>
-          <w:szCs w:val="20"/>
-          <w:vertAlign w:val="superscript"/>
-        </w:rPr>
-        <w:t xml:space="preserve"> [1]</w:t>
-      </w:r>
-      <w:r>
-        <w:rPr>
-          <w:rFonts w:ascii="Times New Roman" w:hAnsi="Times New Roman" w:cs="Times New Roman"/>
-          <w:sz w:val="20"/>
-          <w:szCs w:val="20"/>
-        </w:rPr>
-        <w:t>.</w:t>
-      </w:r>
-    </w:p>
-    <w:p>
-      <w:pPr>
-        <w:jc w:val="both"/>
-        <w:rPr>
-          <w:rFonts w:ascii="Times New Roman" w:hAnsi="Times New Roman" w:cs="Times New Roman"/>
-          <w:color w:val="000000" w:themeColor="text1"/>
-          <w:sz w:val="20"/>
-          <w:szCs w:val="20"/>
-        </w:rPr>
-      </w:pPr>
+          <w:color w:val="000000" w:themeColor="text1"/>
+          <w:sz w:val="20"/>
+          <w:szCs w:val="20"/>
+        </w:rPr>
+        <w:t>ó</w:t>
+      </w:r>
       <w:r>
         <w:rPr>
           <w:rFonts w:ascii="Times New Roman" w:hAnsi="Times New Roman" w:cs="Times New Roman"/>
@@ -161,108 +124,169 @@
           <w:sz w:val="20"/>
           <w:szCs w:val="20"/>
         </w:rPr>
-        <w:t>Motivaci</w:t>
-      </w:r>
-      <w:r>
+        <w:t>n</w:t>
+      </w:r>
+      <w:r>
+        <w:rPr>
+          <w:rFonts w:ascii="Times New Roman" w:hAnsi="Times New Roman" w:cs="Times New Roman"/>
+          <w:color w:val="000000" w:themeColor="text1"/>
+          <w:sz w:val="20"/>
+          <w:szCs w:val="20"/>
+        </w:rPr>
+        <w:t>-</w:t>
+      </w:r>
+      <w:r>
+        <w:rPr>
+          <w:rFonts w:ascii="Times New Roman" w:hAnsi="Times New Roman" w:cs="Times New Roman"/>
+          <w:color w:val="000000" w:themeColor="text1"/>
+          <w:sz w:val="20"/>
+          <w:szCs w:val="20"/>
+        </w:rPr>
+        <w:t xml:space="preserve"> En esta actividad se pretende resolver el problema de reconocimiento y clasificación d</w:t>
+      </w:r>
+      <w:r>
+        <w:rPr>
+          <w:rFonts w:ascii="Times New Roman" w:hAnsi="Times New Roman" w:cs="Times New Roman"/>
+          <w:color w:val="000000" w:themeColor="text1"/>
+          <w:sz w:val="20"/>
+          <w:szCs w:val="20"/>
+        </w:rPr>
+        <w:t>e</w:t>
+      </w:r>
+      <w:r>
+        <w:rPr>
+          <w:rFonts w:ascii="Times New Roman" w:hAnsi="Times New Roman" w:cs="Times New Roman"/>
+          <w:color w:val="000000" w:themeColor="text1"/>
+          <w:sz w:val="20"/>
+          <w:szCs w:val="20"/>
+        </w:rPr>
+        <w:t xml:space="preserve"> patrones de una imagen </w:t>
+      </w:r>
+      <w:r>
+        <w:rPr>
+          <w:rFonts w:ascii="Times New Roman" w:hAnsi="Times New Roman" w:cs="Times New Roman"/>
+          <w:color w:val="000000" w:themeColor="text1"/>
+          <w:sz w:val="20"/>
+          <w:szCs w:val="20"/>
+        </w:rPr>
+        <w:t xml:space="preserve">sin la utilización de técnicas de IA como es Deep </w:t>
+      </w:r>
+      <w:proofErr w:type="spellStart"/>
+      <w:r>
+        <w:rPr>
+          <w:rFonts w:ascii="Times New Roman" w:hAnsi="Times New Roman" w:cs="Times New Roman"/>
+          <w:color w:val="000000" w:themeColor="text1"/>
+          <w:sz w:val="20"/>
+          <w:szCs w:val="20"/>
+        </w:rPr>
+        <w:t>Learning</w:t>
+      </w:r>
+      <w:proofErr w:type="spellEnd"/>
+      <w:r>
+        <w:rPr>
+          <w:rFonts w:ascii="Times New Roman" w:hAnsi="Times New Roman" w:cs="Times New Roman"/>
+          <w:color w:val="000000" w:themeColor="text1"/>
+          <w:sz w:val="20"/>
+          <w:szCs w:val="20"/>
+        </w:rPr>
+        <w:t>.</w:t>
+      </w:r>
+      <w:r>
+        <w:rPr>
+          <w:rFonts w:ascii="Times New Roman" w:hAnsi="Times New Roman" w:cs="Times New Roman"/>
+          <w:color w:val="000000" w:themeColor="text1"/>
+          <w:sz w:val="20"/>
+          <w:szCs w:val="20"/>
+        </w:rPr>
+        <w:t xml:space="preserve"> Este tipo de solución se puede utilizar como extrapolación a otros problemas como lo es la detección de una placa patente de un vehículo</w:t>
+      </w:r>
+      <w:r>
+        <w:rPr>
+          <w:rFonts w:ascii="Times New Roman" w:hAnsi="Times New Roman" w:cs="Times New Roman"/>
+          <w:sz w:val="20"/>
+          <w:szCs w:val="20"/>
+        </w:rPr>
+        <w:t xml:space="preserve"> </w:t>
+      </w:r>
+      <w:r>
+        <w:rPr>
+          <w:rFonts w:ascii="Times New Roman" w:hAnsi="Times New Roman" w:cs="Times New Roman"/>
+          <w:sz w:val="20"/>
+          <w:szCs w:val="20"/>
+        </w:rPr>
+        <w:t xml:space="preserve">El objetivo de esta tarea es Diseñar un reconocedor automático de los caracteres A, S, D, F, G, en diferentes </w:t>
+      </w:r>
+      <w:proofErr w:type="spellStart"/>
+      <w:r>
+        <w:rPr>
+          <w:rFonts w:ascii="Times New Roman" w:hAnsi="Times New Roman" w:cs="Times New Roman"/>
+          <w:sz w:val="20"/>
+          <w:szCs w:val="20"/>
+        </w:rPr>
+        <w:t>fonts</w:t>
+      </w:r>
+      <w:proofErr w:type="spellEnd"/>
+      <w:r>
+        <w:rPr>
+          <w:rFonts w:ascii="Times New Roman" w:hAnsi="Times New Roman" w:cs="Times New Roman"/>
+          <w:sz w:val="20"/>
+          <w:szCs w:val="20"/>
+        </w:rPr>
+        <w:t>.</w:t>
+      </w:r>
+    </w:p>
+    <w:p>
+      <w:pPr>
+        <w:spacing w:line="240" w:lineRule="auto"/>
+        <w:jc w:val="both"/>
         <w:rPr>
           <w:rFonts w:ascii="Times New Roman" w:hAnsi="Times New Roman" w:cs="Times New Roman"/>
           <w:b/>
           <w:bCs/>
-          <w:color w:val="000000" w:themeColor="text1"/>
-          <w:sz w:val="20"/>
-          <w:szCs w:val="20"/>
-        </w:rPr>
-        <w:t>ó</w:t>
-      </w:r>
+          <w:sz w:val="20"/>
+          <w:szCs w:val="20"/>
+        </w:rPr>
+      </w:pPr>
       <w:r>
         <w:rPr>
           <w:rFonts w:ascii="Times New Roman" w:hAnsi="Times New Roman" w:cs="Times New Roman"/>
           <w:b/>
           <w:bCs/>
-          <w:color w:val="000000" w:themeColor="text1"/>
-          <w:sz w:val="20"/>
-          <w:szCs w:val="20"/>
-        </w:rPr>
-        <w:t>n</w:t>
-      </w:r>
-      <w:r>
-        <w:rPr>
-          <w:rFonts w:ascii="Times New Roman" w:hAnsi="Times New Roman" w:cs="Times New Roman"/>
-          <w:color w:val="000000" w:themeColor="text1"/>
-          <w:sz w:val="20"/>
-          <w:szCs w:val="20"/>
-        </w:rPr>
-        <w:t>-</w:t>
-      </w:r>
-      <w:r>
-        <w:rPr>
-          <w:rFonts w:ascii="Times New Roman" w:hAnsi="Times New Roman" w:cs="Times New Roman"/>
-          <w:color w:val="000000" w:themeColor="text1"/>
-          <w:sz w:val="20"/>
-          <w:szCs w:val="20"/>
-        </w:rPr>
-        <w:t xml:space="preserve"> En esta actividad se pretende resolver el problema de reconocimiento y clasificación d</w:t>
-      </w:r>
-      <w:r>
-        <w:rPr>
-          <w:rFonts w:ascii="Times New Roman" w:hAnsi="Times New Roman" w:cs="Times New Roman"/>
-          <w:color w:val="000000" w:themeColor="text1"/>
-          <w:sz w:val="20"/>
-          <w:szCs w:val="20"/>
-        </w:rPr>
-        <w:t>e</w:t>
-      </w:r>
-      <w:r>
-        <w:rPr>
-          <w:rFonts w:ascii="Times New Roman" w:hAnsi="Times New Roman" w:cs="Times New Roman"/>
-          <w:color w:val="000000" w:themeColor="text1"/>
-          <w:sz w:val="20"/>
-          <w:szCs w:val="20"/>
-        </w:rPr>
-        <w:t xml:space="preserve"> patrones de una imagen </w:t>
-      </w:r>
-      <w:r>
-        <w:rPr>
-          <w:rFonts w:ascii="Times New Roman" w:hAnsi="Times New Roman" w:cs="Times New Roman"/>
-          <w:color w:val="000000" w:themeColor="text1"/>
-          <w:sz w:val="20"/>
-          <w:szCs w:val="20"/>
-        </w:rPr>
-        <w:t xml:space="preserve">sin la utilización de técnicas de IA como es Deep </w:t>
-      </w:r>
-      <w:proofErr w:type="spellStart"/>
-      <w:r>
-        <w:rPr>
-          <w:rFonts w:ascii="Times New Roman" w:hAnsi="Times New Roman" w:cs="Times New Roman"/>
-          <w:color w:val="000000" w:themeColor="text1"/>
-          <w:sz w:val="20"/>
-          <w:szCs w:val="20"/>
-        </w:rPr>
-        <w:t>Learning</w:t>
-      </w:r>
-      <w:proofErr w:type="spellEnd"/>
-      <w:r>
-        <w:rPr>
-          <w:rFonts w:ascii="Times New Roman" w:hAnsi="Times New Roman" w:cs="Times New Roman"/>
-          <w:color w:val="000000" w:themeColor="text1"/>
-          <w:sz w:val="20"/>
-          <w:szCs w:val="20"/>
-        </w:rPr>
-        <w:t>.</w:t>
-      </w:r>
-      <w:r>
-        <w:rPr>
-          <w:rFonts w:ascii="Times New Roman" w:hAnsi="Times New Roman" w:cs="Times New Roman"/>
-          <w:color w:val="000000" w:themeColor="text1"/>
-          <w:sz w:val="20"/>
-          <w:szCs w:val="20"/>
-        </w:rPr>
-        <w:t xml:space="preserve"> Este tipo de solución se puede utilizar como extrapolación a otros problemas como lo es la detección de una placa patente de un vehículo. Esta tarea consiste en la de crear un clasificador de las letras A, S, D, F, G</w:t>
-      </w:r>
-      <w:r>
-        <w:rPr>
-          <w:rFonts w:ascii="Times New Roman" w:hAnsi="Times New Roman" w:cs="Times New Roman"/>
-          <w:color w:val="FF0000"/>
+          <w:sz w:val="20"/>
+          <w:szCs w:val="20"/>
+        </w:rPr>
+        <w:t>Introducción</w:t>
+      </w:r>
+    </w:p>
+    <w:p>
+      <w:pPr>
+        <w:jc w:val="both"/>
+        <w:rPr>
+          <w:rFonts w:ascii="Times New Roman" w:hAnsi="Times New Roman" w:cs="Times New Roman"/>
+          <w:sz w:val="20"/>
+          <w:szCs w:val="20"/>
+        </w:rPr>
+      </w:pPr>
+      <w:r>
+        <w:rPr>
+          <w:rFonts w:ascii="Times New Roman" w:hAnsi="Times New Roman" w:cs="Times New Roman"/>
+          <w:sz w:val="20"/>
+          <w:szCs w:val="20"/>
+        </w:rPr>
+        <w:t>A partir de las características encontradas y de los posibles objetos que el conocimiento a priori del problema que se espera que puedan aparecer, el sistema debe determinar que objetos están en la imagen</w:t>
+      </w:r>
+      <w:r>
+        <w:rPr>
+          <w:rFonts w:ascii="Times New Roman" w:hAnsi="Times New Roman" w:cs="Times New Roman"/>
+          <w:sz w:val="20"/>
+          <w:szCs w:val="20"/>
+          <w:vertAlign w:val="superscript"/>
+        </w:rPr>
+        <w:t xml:space="preserve"> [1]</w:t>
+      </w:r>
+      <w:r>
+        <w:rPr>
+          <w:rFonts w:ascii="Times New Roman" w:hAnsi="Times New Roman" w:cs="Times New Roman"/>
           <w:sz w:val="20"/>
           <w:szCs w:val="20"/>
         </w:rPr>
@@ -277,22 +301,22 @@
           <w:rFonts w:ascii="Times New Roman" w:hAnsi="Times New Roman" w:cs="Times New Roman"/>
           <w:b/>
           <w:bCs/>
-          <w:sz w:val="20"/>
-          <w:szCs w:val="20"/>
-        </w:rPr>
-      </w:pPr>
-      <w:bookmarkStart w:id="0" w:name="_Toc416754008"/>
+          <w:color w:val="000000" w:themeColor="text1"/>
+          <w:sz w:val="20"/>
+          <w:szCs w:val="20"/>
+        </w:rPr>
+      </w:pPr>
       <w:r>
         <w:rPr>
           <w:rFonts w:ascii="Times New Roman" w:hAnsi="Times New Roman" w:cs="Times New Roman"/>
           <w:b/>
           <w:bCs/>
-          <w:sz w:val="20"/>
-          <w:szCs w:val="20"/>
-        </w:rPr>
-        <w:t>Descripción de la actividad</w:t>
-      </w:r>
-      <w:bookmarkEnd w:id="0"/>
+          <w:color w:val="000000" w:themeColor="text1"/>
+          <w:sz w:val="20"/>
+          <w:szCs w:val="20"/>
+        </w:rPr>
+        <w:t>Solución Propuesta</w:t>
+      </w:r>
     </w:p>
     <w:p>
       <w:pPr>
@@ -300,35 +324,19 @@
         <w:jc w:val="both"/>
         <w:rPr>
           <w:rFonts w:ascii="Times New Roman" w:hAnsi="Times New Roman" w:cs="Times New Roman"/>
-          <w:sz w:val="20"/>
-          <w:szCs w:val="20"/>
-        </w:rPr>
-      </w:pPr>
-      <w:r>
-        <w:rPr>
-          <w:rFonts w:ascii="Times New Roman" w:hAnsi="Times New Roman" w:cs="Times New Roman"/>
-          <w:sz w:val="20"/>
-          <w:szCs w:val="20"/>
-        </w:rPr>
-        <w:t xml:space="preserve">El objetivo de esta tarea es Diseñar un reconocedor automático de los caracteres A, S, D, F, G, en diferentes </w:t>
-      </w:r>
-      <w:proofErr w:type="spellStart"/>
-      <w:r>
-        <w:rPr>
-          <w:rFonts w:ascii="Times New Roman" w:hAnsi="Times New Roman" w:cs="Times New Roman"/>
-          <w:sz w:val="20"/>
-          <w:szCs w:val="20"/>
-        </w:rPr>
-        <w:t>fonts</w:t>
-      </w:r>
-      <w:proofErr w:type="spellEnd"/>
-      <w:r>
-        <w:rPr>
-          <w:rFonts w:ascii="Times New Roman" w:hAnsi="Times New Roman" w:cs="Times New Roman"/>
-          <w:sz w:val="20"/>
-          <w:szCs w:val="20"/>
-        </w:rPr>
-        <w:t>.</w:t>
+          <w:color w:val="000000" w:themeColor="text1"/>
+          <w:sz w:val="20"/>
+          <w:szCs w:val="20"/>
+        </w:rPr>
+      </w:pPr>
+      <w:r>
+        <w:rPr>
+          <w:rFonts w:ascii="Times New Roman" w:hAnsi="Times New Roman" w:cs="Times New Roman"/>
+          <w:color w:val="000000" w:themeColor="text1"/>
+          <w:sz w:val="20"/>
+          <w:szCs w:val="20"/>
+        </w:rPr>
+        <w:t>La “Visión Artificial” es un área que, mediante la utilización de las técnicas adecuadas, permite la obtención, procesamiento y análisis de cualquier tipo de información especial obtenida a través de imágenes digitales. Esta técnica la componen un conjunto de procesos destinados a realizar el análisis de imágenes.</w:t>
       </w:r>
     </w:p>
     <w:p>
@@ -337,6 +345,190 @@
         <w:jc w:val="both"/>
         <w:rPr>
           <w:rFonts w:ascii="Times New Roman" w:hAnsi="Times New Roman" w:cs="Times New Roman"/>
+          <w:color w:val="000000" w:themeColor="text1"/>
+          <w:sz w:val="20"/>
+          <w:szCs w:val="20"/>
+        </w:rPr>
+      </w:pPr>
+      <w:r>
+        <w:rPr>
+          <w:rFonts w:ascii="Times New Roman" w:hAnsi="Times New Roman" w:cs="Times New Roman"/>
+          <w:color w:val="000000" w:themeColor="text1"/>
+          <w:sz w:val="20"/>
+          <w:szCs w:val="20"/>
+        </w:rPr>
+        <w:t xml:space="preserve">En esta actividad se usa </w:t>
+      </w:r>
+      <w:r>
+        <w:rPr>
+          <w:rFonts w:ascii="Times New Roman" w:hAnsi="Times New Roman" w:cs="Times New Roman"/>
+          <w:color w:val="000000" w:themeColor="text1"/>
+          <w:sz w:val="20"/>
+          <w:szCs w:val="20"/>
+        </w:rPr>
+        <w:t>OCR (</w:t>
+      </w:r>
+      <w:proofErr w:type="spellStart"/>
+      <w:r>
+        <w:rPr>
+          <w:rFonts w:ascii="Times New Roman" w:hAnsi="Times New Roman" w:cs="Times New Roman"/>
+          <w:color w:val="000000" w:themeColor="text1"/>
+          <w:sz w:val="20"/>
+          <w:szCs w:val="20"/>
+        </w:rPr>
+        <w:t>Optical</w:t>
+      </w:r>
+      <w:proofErr w:type="spellEnd"/>
+      <w:r>
+        <w:rPr>
+          <w:rFonts w:ascii="Times New Roman" w:hAnsi="Times New Roman" w:cs="Times New Roman"/>
+          <w:color w:val="000000" w:themeColor="text1"/>
+          <w:sz w:val="20"/>
+          <w:szCs w:val="20"/>
+        </w:rPr>
+        <w:t xml:space="preserve"> </w:t>
+      </w:r>
+      <w:proofErr w:type="spellStart"/>
+      <w:r>
+        <w:rPr>
+          <w:rFonts w:ascii="Times New Roman" w:hAnsi="Times New Roman" w:cs="Times New Roman"/>
+          <w:color w:val="000000" w:themeColor="text1"/>
+          <w:sz w:val="20"/>
+          <w:szCs w:val="20"/>
+        </w:rPr>
+        <w:t>Character</w:t>
+      </w:r>
+      <w:proofErr w:type="spellEnd"/>
+      <w:r>
+        <w:rPr>
+          <w:rFonts w:ascii="Times New Roman" w:hAnsi="Times New Roman" w:cs="Times New Roman"/>
+          <w:color w:val="000000" w:themeColor="text1"/>
+          <w:sz w:val="20"/>
+          <w:szCs w:val="20"/>
+        </w:rPr>
+        <w:t xml:space="preserve"> </w:t>
+      </w:r>
+      <w:proofErr w:type="spellStart"/>
+      <w:r>
+        <w:rPr>
+          <w:rFonts w:ascii="Times New Roman" w:hAnsi="Times New Roman" w:cs="Times New Roman"/>
+          <w:color w:val="000000" w:themeColor="text1"/>
+          <w:sz w:val="20"/>
+          <w:szCs w:val="20"/>
+        </w:rPr>
+        <w:t>Recognition</w:t>
+      </w:r>
+      <w:proofErr w:type="spellEnd"/>
+      <w:r>
+        <w:rPr>
+          <w:rFonts w:ascii="Times New Roman" w:hAnsi="Times New Roman" w:cs="Times New Roman"/>
+          <w:color w:val="000000" w:themeColor="text1"/>
+          <w:sz w:val="20"/>
+          <w:szCs w:val="20"/>
+        </w:rPr>
+        <w:t>)</w:t>
+      </w:r>
+      <w:r>
+        <w:rPr>
+          <w:rFonts w:ascii="Times New Roman" w:hAnsi="Times New Roman" w:cs="Times New Roman"/>
+          <w:color w:val="000000" w:themeColor="text1"/>
+          <w:sz w:val="20"/>
+          <w:szCs w:val="20"/>
+        </w:rPr>
+        <w:t xml:space="preserve"> por medio de la correlación entre la imagen de </w:t>
+      </w:r>
+      <w:proofErr w:type="spellStart"/>
+      <w:r>
+        <w:rPr>
+          <w:rFonts w:ascii="Times New Roman" w:hAnsi="Times New Roman" w:cs="Times New Roman"/>
+          <w:color w:val="000000" w:themeColor="text1"/>
+          <w:sz w:val="20"/>
+          <w:szCs w:val="20"/>
+        </w:rPr>
+        <w:t>template</w:t>
+      </w:r>
+      <w:proofErr w:type="spellEnd"/>
+      <w:r>
+        <w:rPr>
+          <w:rFonts w:ascii="Times New Roman" w:hAnsi="Times New Roman" w:cs="Times New Roman"/>
+          <w:color w:val="000000" w:themeColor="text1"/>
+          <w:sz w:val="20"/>
+          <w:szCs w:val="20"/>
+        </w:rPr>
+        <w:t xml:space="preserve"> y la imagen de los caracteres detectados en las imágenes de </w:t>
+      </w:r>
+      <w:proofErr w:type="spellStart"/>
+      <w:r>
+        <w:rPr>
+          <w:rFonts w:ascii="Times New Roman" w:hAnsi="Times New Roman" w:cs="Times New Roman"/>
+          <w:color w:val="000000" w:themeColor="text1"/>
+          <w:sz w:val="20"/>
+          <w:szCs w:val="20"/>
+        </w:rPr>
+        <w:t>Testing</w:t>
+      </w:r>
+      <w:proofErr w:type="spellEnd"/>
+      <w:r>
+        <w:rPr>
+          <w:rFonts w:ascii="Times New Roman" w:hAnsi="Times New Roman" w:cs="Times New Roman"/>
+          <w:color w:val="000000" w:themeColor="text1"/>
+          <w:sz w:val="20"/>
+          <w:szCs w:val="20"/>
+        </w:rPr>
+        <w:t xml:space="preserve"> y </w:t>
+      </w:r>
+      <w:r>
+        <w:rPr>
+          <w:rFonts w:ascii="Times New Roman" w:hAnsi="Times New Roman" w:cs="Times New Roman"/>
+          <w:color w:val="000000" w:themeColor="text1"/>
+          <w:sz w:val="20"/>
+          <w:szCs w:val="20"/>
+        </w:rPr>
+        <w:t>Training_01</w:t>
+      </w:r>
+      <w:r>
+        <w:rPr>
+          <w:rFonts w:ascii="Times New Roman" w:hAnsi="Times New Roman" w:cs="Times New Roman"/>
+          <w:color w:val="000000" w:themeColor="text1"/>
+          <w:sz w:val="20"/>
+          <w:szCs w:val="20"/>
+        </w:rPr>
+        <w:t xml:space="preserve">, </w:t>
+      </w:r>
+      <w:r>
+        <w:rPr>
+          <w:rFonts w:ascii="Times New Roman" w:hAnsi="Times New Roman" w:cs="Times New Roman"/>
+          <w:color w:val="000000" w:themeColor="text1"/>
+          <w:sz w:val="20"/>
+          <w:szCs w:val="20"/>
+        </w:rPr>
+        <w:t>Training_0</w:t>
+      </w:r>
+      <w:r>
+        <w:rPr>
+          <w:rFonts w:ascii="Times New Roman" w:hAnsi="Times New Roman" w:cs="Times New Roman"/>
+          <w:color w:val="000000" w:themeColor="text1"/>
+          <w:sz w:val="20"/>
+          <w:szCs w:val="20"/>
+        </w:rPr>
+        <w:t>2</w:t>
+      </w:r>
+      <w:r>
+        <w:rPr>
+          <w:rFonts w:ascii="Times New Roman" w:hAnsi="Times New Roman" w:cs="Times New Roman"/>
+          <w:color w:val="000000" w:themeColor="text1"/>
+          <w:sz w:val="20"/>
+          <w:szCs w:val="20"/>
+        </w:rPr>
+        <w:t>.</w:t>
+      </w:r>
+    </w:p>
+    <w:p>
+      <w:pPr>
+        <w:spacing w:line="240" w:lineRule="auto"/>
+        <w:jc w:val="both"/>
+        <w:rPr>
+          <w:rFonts w:ascii="Times New Roman" w:hAnsi="Times New Roman" w:cs="Times New Roman"/>
           <w:b/>
           <w:bCs/>
           <w:color w:val="000000" w:themeColor="text1"/>
@@ -353,7 +545,18 @@
           <w:sz w:val="20"/>
           <w:szCs w:val="20"/>
         </w:rPr>
-        <w:t>Solución Propuesta</w:t>
+        <w:t>C</w:t>
+      </w:r>
+      <w:r>
+        <w:rPr>
+          <w:rFonts w:ascii="Times New Roman" w:hAnsi="Times New Roman" w:cs="Times New Roman"/>
+          <w:b/>
+          <w:bCs/>
+          <w:color w:val="000000" w:themeColor="text1"/>
+          <w:sz w:val="20"/>
+          <w:szCs w:val="20"/>
+        </w:rPr>
+        <w:t>lasificación</w:t>
       </w:r>
     </w:p>
     <w:p>
@@ -362,49 +565,106 @@
         <w:jc w:val="both"/>
         <w:rPr>
           <w:rFonts w:ascii="Times New Roman" w:hAnsi="Times New Roman" w:cs="Times New Roman"/>
-          <w:sz w:val="20"/>
-          <w:szCs w:val="20"/>
-        </w:rPr>
-      </w:pPr>
-      <w:r>
-        <w:rPr>
-          <w:rFonts w:ascii="Times New Roman" w:hAnsi="Times New Roman" w:cs="Times New Roman"/>
-          <w:color w:val="FF0000"/>
-          <w:sz w:val="20"/>
-          <w:szCs w:val="20"/>
-        </w:rPr>
-        <w:t>La “Visión Artificial” es un área que, mediante la utilización de las técnicas adecuadas, permite la obtención, procesamiento y análisis de cualquier tipo de información especial obtenida a través de imágenes digitales. Esta té</w:t>
-      </w:r>
-      <w:bookmarkStart w:id="1" w:name="_GoBack"/>
-      <w:bookmarkEnd w:id="1"/>
-      <w:r>
-        <w:rPr>
-          <w:rFonts w:ascii="Times New Roman" w:hAnsi="Times New Roman" w:cs="Times New Roman"/>
-          <w:color w:val="FF0000"/>
-          <w:sz w:val="20"/>
-          <w:szCs w:val="20"/>
-        </w:rPr>
-        <w:t xml:space="preserve">cnica la componen un conjunto de procesos destinados a realizar el análisis de imágenes los cuales son: Adquisición de imágenes, </w:t>
+          <w:color w:val="000000" w:themeColor="text1"/>
+          <w:sz w:val="20"/>
+          <w:szCs w:val="20"/>
+        </w:rPr>
+      </w:pPr>
+      <w:r>
+        <w:rPr>
+          <w:rFonts w:ascii="Times New Roman" w:hAnsi="Times New Roman" w:cs="Times New Roman"/>
+          <w:color w:val="000000" w:themeColor="text1"/>
+          <w:sz w:val="20"/>
+          <w:szCs w:val="20"/>
+        </w:rPr>
+        <w:t xml:space="preserve">La operación principal que se empleó para la clasificación fue la correlación en dos dimensiones. Esta operación da un valor de la semejanza entre dos matrices (imágenes). La función en </w:t>
       </w:r>
       <w:proofErr w:type="spellStart"/>
       <w:r>
         <w:rPr>
           <w:rFonts w:ascii="Times New Roman" w:hAnsi="Times New Roman" w:cs="Times New Roman"/>
-          <w:color w:val="FF0000"/>
-          <w:sz w:val="20"/>
-          <w:szCs w:val="20"/>
-        </w:rPr>
-        <w:t>Preprocesado</w:t>
+          <w:color w:val="000000" w:themeColor="text1"/>
+          <w:sz w:val="20"/>
+          <w:szCs w:val="20"/>
+        </w:rPr>
+        <w:t>MatLab</w:t>
       </w:r>
       <w:proofErr w:type="spellEnd"/>
       <w:r>
         <w:rPr>
           <w:rFonts w:ascii="Times New Roman" w:hAnsi="Times New Roman" w:cs="Times New Roman"/>
-          <w:color w:val="FF0000"/>
-          <w:sz w:val="20"/>
-          <w:szCs w:val="20"/>
-        </w:rPr>
-        <w:t>, Segmentación y Análisis.</w:t>
+          <w:color w:val="000000" w:themeColor="text1"/>
+          <w:sz w:val="20"/>
+          <w:szCs w:val="20"/>
+        </w:rPr>
+        <w:t xml:space="preserve"> corr2 desarrolla esta operación según la siguiente ecuación:</w:t>
+      </w:r>
+    </w:p>
+    <w:p>
+      <w:pPr>
+        <w:pStyle w:val="NormalWeb"/>
+        <w:jc w:val="center"/>
+        <w:rPr>
+          <w:rFonts w:eastAsiaTheme="minorHAnsi"/>
+          <w:color w:val="000000" w:themeColor="text1"/>
+          <w:sz w:val="20"/>
+          <w:szCs w:val="20"/>
+          <w:lang w:eastAsia="en-US"/>
+        </w:rPr>
+      </w:pPr>
+      <w:r>
+        <w:rPr>
+          <w:rFonts w:ascii="Tahoma" w:hAnsi="Tahoma" w:cs="Tahoma"/>
+          <w:noProof/>
+        </w:rPr>
+        <w:drawing>
+          <wp:inline distT="0" distB="0" distL="0" distR="0" wp14:anchorId="3BF93B9D" wp14:editId="6370C023">
+            <wp:extent cx="2390775" cy="756344"/>
+            <wp:effectExtent l="0" t="0" r="0" b="5715"/>
+            <wp:docPr id="1" name="Imagen 1" descr="formula"/>
+            <wp:cNvGraphicFramePr>
+              <a:graphicFrameLocks xmlns:a="http://schemas.openxmlformats.org/drawingml/2006/main" noChangeAspect="1"/>
+            </wp:cNvGraphicFramePr>
+            <a:graphic xmlns:a="http://schemas.openxmlformats.org/drawingml/2006/main">
+              <a:graphicData uri="http://schemas.openxmlformats.org/drawingml/2006/picture">
+                <pic:pic xmlns:pic="http://schemas.openxmlformats.org/drawingml/2006/picture">
+                  <pic:nvPicPr>
+                    <pic:cNvPr id="0" name="Picture 1" descr="formula"/>
+                    <pic:cNvPicPr>
+                      <a:picLocks noChangeAspect="1" noChangeArrowheads="1"/>
+                    </pic:cNvPicPr>
+                  </pic:nvPicPr>
+                  <pic:blipFill>
+                    <a:blip r:embed="rId5">
+                      <a:extLst>
+                        <a:ext uri="{28A0092B-C50C-407E-A947-70E740481C1C}">
+                          <a14:useLocalDpi xmlns:a14="http://schemas.microsoft.com/office/drawing/2010/main" val="0"/>
+                        </a:ext>
+                      </a:extLst>
+                    </a:blip>
+                    <a:srcRect/>
+                    <a:stretch>
+                      <a:fillRect/>
+                    </a:stretch>
+                  </pic:blipFill>
+                  <pic:spPr bwMode="auto">
+                    <a:xfrm>
+                      <a:off x="0" y="0"/>
+                      <a:ext cx="2393038" cy="757060"/>
+                    </a:xfrm>
+                    <a:prstGeom prst="rect">
+                      <a:avLst/>
+                    </a:prstGeom>
+                    <a:noFill/>
+                    <a:ln>
+                      <a:noFill/>
+                    </a:ln>
+                  </pic:spPr>
+                </pic:pic>
+              </a:graphicData>
+            </a:graphic>
+          </wp:inline>
+        </w:drawing>
       </w:r>
     </w:p>
     <w:p>
@@ -413,31 +673,9 @@
         <w:jc w:val="both"/>
         <w:rPr>
           <w:rFonts w:ascii="Times New Roman" w:hAnsi="Times New Roman" w:cs="Times New Roman"/>
-          <w:sz w:val="20"/>
-          <w:szCs w:val="20"/>
-        </w:rPr>
-      </w:pPr>
-    </w:p>
-    <w:p>
-      <w:pPr>
-        <w:spacing w:line="240" w:lineRule="auto"/>
-        <w:jc w:val="both"/>
-        <w:rPr>
-          <w:rFonts w:ascii="Times New Roman" w:hAnsi="Times New Roman" w:cs="Times New Roman"/>
-          <w:sz w:val="20"/>
-          <w:szCs w:val="20"/>
-        </w:rPr>
-      </w:pPr>
-    </w:p>
-    <w:p>
-      <w:pPr>
-        <w:spacing w:line="240" w:lineRule="auto"/>
-        <w:jc w:val="both"/>
-        <w:rPr>
-          <w:rFonts w:ascii="Times New Roman" w:hAnsi="Times New Roman" w:cs="Times New Roman"/>
           <w:b/>
           <w:bCs/>
-          <w:color w:val="FF0000"/>
+          <w:color w:val="000000" w:themeColor="text1"/>
           <w:sz w:val="20"/>
           <w:szCs w:val="20"/>
         </w:rPr>
@@ -447,7 +685,7 @@
           <w:rFonts w:ascii="Times New Roman" w:hAnsi="Times New Roman" w:cs="Times New Roman"/>
           <w:b/>
           <w:bCs/>
-          <w:color w:val="FF0000"/>
+          <w:color w:val="000000" w:themeColor="text1"/>
           <w:sz w:val="20"/>
           <w:szCs w:val="20"/>
         </w:rPr>
@@ -458,7 +696,7 @@
           <w:rFonts w:ascii="Times New Roman" w:hAnsi="Times New Roman" w:cs="Times New Roman"/>
           <w:b/>
           <w:bCs/>
-          <w:color w:val="FF0000"/>
+          <w:color w:val="000000" w:themeColor="text1"/>
           <w:sz w:val="20"/>
           <w:szCs w:val="20"/>
         </w:rPr>
@@ -469,7 +707,7 @@
           <w:rFonts w:ascii="Times New Roman" w:hAnsi="Times New Roman" w:cs="Times New Roman"/>
           <w:b/>
           <w:bCs/>
-          <w:color w:val="FF0000"/>
+          <w:color w:val="000000" w:themeColor="text1"/>
           <w:sz w:val="20"/>
           <w:szCs w:val="20"/>
         </w:rPr>
@@ -480,7 +718,7 @@
           <w:rFonts w:ascii="Times New Roman" w:hAnsi="Times New Roman" w:cs="Times New Roman"/>
           <w:b/>
           <w:bCs/>
-          <w:color w:val="FF0000"/>
+          <w:color w:val="000000" w:themeColor="text1"/>
           <w:sz w:val="20"/>
           <w:szCs w:val="20"/>
         </w:rPr>
@@ -690,13 +928,86 @@
     </w:p>
     <w:p>
       <w:pPr>
+        <w:autoSpaceDE w:val="0"/>
+        <w:autoSpaceDN w:val="0"/>
+        <w:adjustRightInd w:val="0"/>
+        <w:spacing w:after="0" w:line="240" w:lineRule="auto"/>
+        <w:jc w:val="center"/>
+        <w:rPr>
+          <w:rFonts w:ascii="Times New Roman" w:hAnsi="Times New Roman" w:cs="Times New Roman"/>
+          <w:color w:val="FF0000"/>
+          <w:sz w:val="20"/>
+          <w:szCs w:val="20"/>
+        </w:rPr>
+      </w:pPr>
+      <w:r>
+        <w:rPr>
+          <w:noProof/>
+        </w:rPr>
+        <w:drawing>
+          <wp:inline distT="0" distB="0" distL="0" distR="0">
+            <wp:extent cx="2085975" cy="1333500"/>
+            <wp:effectExtent l="0" t="0" r="9525" b="0"/>
+            <wp:docPr id="2" name="Imagen 2"/>
+            <wp:cNvGraphicFramePr>
+              <a:graphicFrameLocks xmlns:a="http://schemas.openxmlformats.org/drawingml/2006/main" noChangeAspect="1"/>
+            </wp:cNvGraphicFramePr>
+            <a:graphic xmlns:a="http://schemas.openxmlformats.org/drawingml/2006/main">
+              <a:graphicData uri="http://schemas.openxmlformats.org/drawingml/2006/picture">
+                <pic:pic xmlns:pic="http://schemas.openxmlformats.org/drawingml/2006/picture">
+                  <pic:nvPicPr>
+                    <pic:cNvPr id="0" name="Picture 3"/>
+                    <pic:cNvPicPr>
+                      <a:picLocks noChangeAspect="1" noChangeArrowheads="1"/>
+                    </pic:cNvPicPr>
+                  </pic:nvPicPr>
+                  <pic:blipFill rotWithShape="1">
+                    <a:blip r:embed="rId6" cstate="print">
+                      <a:extLst>
+                        <a:ext uri="{28A0092B-C50C-407E-A947-70E740481C1C}">
+                          <a14:useLocalDpi xmlns:a14="http://schemas.microsoft.com/office/drawing/2010/main" val="0"/>
+                        </a:ext>
+                      </a:extLst>
+                    </a:blip>
+                    <a:srcRect l="9963" t="4267" r="9225" b="10402"/>
+                    <a:stretch/>
+                  </pic:blipFill>
+                  <pic:spPr bwMode="auto">
+                    <a:xfrm>
+                      <a:off x="0" y="0"/>
+                      <a:ext cx="2085975" cy="1333500"/>
+                    </a:xfrm>
+                    <a:prstGeom prst="rect">
+                      <a:avLst/>
+                    </a:prstGeom>
+                    <a:noFill/>
+                    <a:ln>
+                      <a:noFill/>
+                    </a:ln>
+                    <a:extLst>
+                      <a:ext uri="{53640926-AAD7-44D8-BBD7-CCE9431645EC}">
+                        <a14:shadowObscured xmlns:a14="http://schemas.microsoft.com/office/drawing/2010/main"/>
+                      </a:ext>
+                    </a:extLst>
+                  </pic:spPr>
+                </pic:pic>
+              </a:graphicData>
+            </a:graphic>
+          </wp:inline>
+        </w:drawing>
+      </w:r>
+      <w:bookmarkStart w:id="0" w:name="_GoBack"/>
+      <w:bookmarkEnd w:id="0"/>
+    </w:p>
+    <w:p>
+      <w:pPr>
         <w:spacing w:line="240" w:lineRule="auto"/>
         <w:jc w:val="both"/>
         <w:rPr>
           <w:rFonts w:ascii="Times New Roman" w:hAnsi="Times New Roman" w:cs="Times New Roman"/>
           <w:b/>
           <w:bCs/>
-          <w:color w:val="FF0000"/>
+          <w:color w:val="000000" w:themeColor="text1"/>
           <w:sz w:val="20"/>
           <w:szCs w:val="20"/>
         </w:rPr>
@@ -706,7 +1017,7 @@
           <w:rFonts w:ascii="Times New Roman" w:hAnsi="Times New Roman" w:cs="Times New Roman"/>
           <w:b/>
           <w:bCs/>
-          <w:color w:val="FF0000"/>
+          <w:color w:val="000000" w:themeColor="text1"/>
           <w:sz w:val="20"/>
           <w:szCs w:val="20"/>
         </w:rPr>
@@ -741,10 +1052,22 @@
         <w:jc w:val="both"/>
         <w:rPr>
           <w:rFonts w:ascii="Times New Roman" w:hAnsi="Times New Roman" w:cs="Times New Roman"/>
-          <w:sz w:val="20"/>
-          <w:szCs w:val="20"/>
-        </w:rPr>
-      </w:pPr>
+          <w:b/>
+          <w:bCs/>
+          <w:sz w:val="20"/>
+          <w:szCs w:val="20"/>
+        </w:rPr>
+      </w:pPr>
+      <w:r>
+        <w:rPr>
+          <w:rFonts w:ascii="Times New Roman" w:hAnsi="Times New Roman" w:cs="Times New Roman"/>
+          <w:b/>
+          <w:bCs/>
+          <w:sz w:val="20"/>
+          <w:szCs w:val="20"/>
+        </w:rPr>
+        <w:t>Bibliografía</w:t>
+      </w:r>
     </w:p>
     <w:p>
       <w:pPr>
@@ -752,21 +1075,33 @@
         <w:jc w:val="both"/>
         <w:rPr>
           <w:rFonts w:ascii="Times New Roman" w:hAnsi="Times New Roman" w:cs="Times New Roman"/>
-          <w:b/>
-          <w:bCs/>
-          <w:sz w:val="20"/>
-          <w:szCs w:val="20"/>
-        </w:rPr>
-      </w:pPr>
-      <w:r>
-        <w:rPr>
-          <w:rFonts w:ascii="Times New Roman" w:hAnsi="Times New Roman" w:cs="Times New Roman"/>
-          <w:b/>
-          <w:bCs/>
-          <w:sz w:val="20"/>
-          <w:szCs w:val="20"/>
-        </w:rPr>
-        <w:t>Bibliografía</w:t>
+          <w:sz w:val="20"/>
+          <w:szCs w:val="20"/>
+        </w:rPr>
+      </w:pPr>
+      <w:r>
+        <w:rPr>
+          <w:rFonts w:ascii="Times New Roman" w:hAnsi="Times New Roman" w:cs="Times New Roman"/>
+          <w:sz w:val="20"/>
+          <w:szCs w:val="20"/>
+        </w:rPr>
+        <w:t>[</w:t>
+      </w:r>
+      <w:r>
+        <w:rPr>
+          <w:rFonts w:ascii="Times New Roman" w:hAnsi="Times New Roman" w:cs="Times New Roman"/>
+          <w:sz w:val="20"/>
+          <w:szCs w:val="20"/>
+        </w:rPr>
+        <w:t>1</w:t>
+      </w:r>
+      <w:r>
+        <w:rPr>
+          <w:rFonts w:ascii="Times New Roman" w:hAnsi="Times New Roman" w:cs="Times New Roman"/>
+          <w:sz w:val="20"/>
+          <w:szCs w:val="20"/>
+        </w:rPr>
+        <w:t>] De la Escalera, Arturo. Visión Por computadora: Fundamentos y Métodos. Madrid: Prentice Hall (2001)</w:t>
       </w:r>
     </w:p>
     <w:p>
@@ -793,15 +1128,165 @@
           <w:sz w:val="20"/>
           <w:szCs w:val="20"/>
         </w:rPr>
-        <w:t>1</w:t>
-      </w:r>
-      <w:r>
-        <w:rPr>
-          <w:rFonts w:ascii="Times New Roman" w:hAnsi="Times New Roman" w:cs="Times New Roman"/>
-          <w:sz w:val="20"/>
-          <w:szCs w:val="20"/>
-        </w:rPr>
-        <w:t>] De la Escalera, Arturo. Visión Por computadora: Fundamentos y Métodos. Madrid: Prentice Hall (2001)</w:t>
+        <w:t>2</w:t>
+      </w:r>
+      <w:r>
+        <w:rPr>
+          <w:rFonts w:ascii="Times New Roman" w:hAnsi="Times New Roman" w:cs="Times New Roman"/>
+          <w:sz w:val="20"/>
+          <w:szCs w:val="20"/>
+        </w:rPr>
+        <w:t xml:space="preserve">] </w:t>
+      </w:r>
+      <w:r>
+        <w:rPr>
+          <w:rFonts w:ascii="Times New Roman" w:hAnsi="Times New Roman" w:cs="Times New Roman"/>
+          <w:sz w:val="20"/>
+          <w:szCs w:val="20"/>
+        </w:rPr>
+        <w:t>Cuevas</w:t>
+      </w:r>
+      <w:r>
+        <w:rPr>
+          <w:rFonts w:ascii="Times New Roman" w:hAnsi="Times New Roman" w:cs="Times New Roman"/>
+          <w:sz w:val="20"/>
+          <w:szCs w:val="20"/>
+        </w:rPr>
+        <w:t>, Erik;</w:t>
+      </w:r>
+      <w:r>
+        <w:rPr>
+          <w:rFonts w:ascii="Times New Roman" w:hAnsi="Times New Roman" w:cs="Times New Roman"/>
+          <w:sz w:val="20"/>
+          <w:szCs w:val="20"/>
+        </w:rPr>
+        <w:t xml:space="preserve"> Zaldívar,</w:t>
+      </w:r>
+      <w:r>
+        <w:rPr>
+          <w:rFonts w:ascii="Times New Roman" w:hAnsi="Times New Roman" w:cs="Times New Roman"/>
+          <w:sz w:val="20"/>
+          <w:szCs w:val="20"/>
+        </w:rPr>
+        <w:t xml:space="preserve"> Daniel;</w:t>
+      </w:r>
+      <w:r>
+        <w:rPr>
+          <w:rFonts w:ascii="Times New Roman" w:hAnsi="Times New Roman" w:cs="Times New Roman"/>
+          <w:sz w:val="20"/>
+          <w:szCs w:val="20"/>
+        </w:rPr>
+        <w:t xml:space="preserve"> Pérez</w:t>
+      </w:r>
+      <w:r>
+        <w:rPr>
+          <w:rFonts w:ascii="Times New Roman" w:hAnsi="Times New Roman" w:cs="Times New Roman"/>
+          <w:sz w:val="20"/>
+          <w:szCs w:val="20"/>
+        </w:rPr>
+        <w:t>, Marco</w:t>
+      </w:r>
+      <w:r>
+        <w:rPr>
+          <w:rFonts w:ascii="Times New Roman" w:hAnsi="Times New Roman" w:cs="Times New Roman"/>
+          <w:sz w:val="20"/>
+          <w:szCs w:val="20"/>
+        </w:rPr>
+        <w:t xml:space="preserve">. Procesamiento digital de imágenes con </w:t>
+      </w:r>
+      <w:proofErr w:type="spellStart"/>
+      <w:r>
+        <w:rPr>
+          <w:rFonts w:ascii="Times New Roman" w:hAnsi="Times New Roman" w:cs="Times New Roman"/>
+          <w:sz w:val="20"/>
+          <w:szCs w:val="20"/>
+        </w:rPr>
+        <w:t>MatLab</w:t>
+      </w:r>
+      <w:proofErr w:type="spellEnd"/>
+      <w:r>
+        <w:rPr>
+          <w:rFonts w:ascii="Times New Roman" w:hAnsi="Times New Roman" w:cs="Times New Roman"/>
+          <w:sz w:val="20"/>
+          <w:szCs w:val="20"/>
+        </w:rPr>
+        <w:t xml:space="preserve"> y </w:t>
+      </w:r>
+      <w:proofErr w:type="spellStart"/>
+      <w:r>
+        <w:rPr>
+          <w:rFonts w:ascii="Times New Roman" w:hAnsi="Times New Roman" w:cs="Times New Roman"/>
+          <w:sz w:val="20"/>
+          <w:szCs w:val="20"/>
+        </w:rPr>
+        <w:t>Simulink</w:t>
+      </w:r>
+      <w:proofErr w:type="spellEnd"/>
+      <w:r>
+        <w:rPr>
+          <w:rFonts w:ascii="Times New Roman" w:hAnsi="Times New Roman" w:cs="Times New Roman"/>
+          <w:sz w:val="20"/>
+          <w:szCs w:val="20"/>
+        </w:rPr>
+        <w:t>.</w:t>
+      </w:r>
+      <w:r>
+        <w:rPr>
+          <w:rFonts w:ascii="Times New Roman" w:hAnsi="Times New Roman" w:cs="Times New Roman"/>
+          <w:sz w:val="20"/>
+          <w:szCs w:val="20"/>
+        </w:rPr>
+        <w:t xml:space="preserve"> México:</w:t>
+      </w:r>
+      <w:r>
+        <w:rPr>
+          <w:rFonts w:ascii="Times New Roman" w:hAnsi="Times New Roman" w:cs="Times New Roman"/>
+          <w:sz w:val="20"/>
+          <w:szCs w:val="20"/>
+        </w:rPr>
+        <w:t xml:space="preserve"> Editorial </w:t>
+      </w:r>
+      <w:proofErr w:type="gramStart"/>
+      <w:r>
+        <w:rPr>
+          <w:rFonts w:ascii="Times New Roman" w:hAnsi="Times New Roman" w:cs="Times New Roman"/>
+          <w:sz w:val="20"/>
+          <w:szCs w:val="20"/>
+        </w:rPr>
+        <w:t>Alfaomega</w:t>
+      </w:r>
+      <w:r>
+        <w:rPr>
+          <w:rFonts w:ascii="Times New Roman" w:hAnsi="Times New Roman" w:cs="Times New Roman"/>
+          <w:sz w:val="20"/>
+          <w:szCs w:val="20"/>
+        </w:rPr>
+        <w:t>(</w:t>
+      </w:r>
+      <w:proofErr w:type="gramEnd"/>
+      <w:r>
+        <w:rPr>
+          <w:rFonts w:ascii="Times New Roman" w:hAnsi="Times New Roman" w:cs="Times New Roman"/>
+          <w:sz w:val="20"/>
+          <w:szCs w:val="20"/>
+        </w:rPr>
+        <w:t>2010</w:t>
+      </w:r>
+      <w:r>
+        <w:rPr>
+          <w:rFonts w:ascii="Times New Roman" w:hAnsi="Times New Roman" w:cs="Times New Roman"/>
+          <w:sz w:val="20"/>
+          <w:szCs w:val="20"/>
+        </w:rPr>
+        <w:t>)</w:t>
+      </w:r>
+      <w:r>
+        <w:rPr>
+          <w:rFonts w:ascii="Times New Roman" w:hAnsi="Times New Roman" w:cs="Times New Roman"/>
+          <w:sz w:val="20"/>
+          <w:szCs w:val="20"/>
+        </w:rPr>
+        <w:t>.</w:t>
       </w:r>
     </w:p>
     <w:p>
@@ -812,203 +1297,9 @@
           <w:rFonts w:ascii="Times New Roman" w:hAnsi="Times New Roman" w:cs="Times New Roman"/>
           <w:sz w:val="20"/>
           <w:szCs w:val="20"/>
-        </w:rPr>
-      </w:pPr>
-      <w:r>
-        <w:rPr>
-          <w:rFonts w:ascii="Times New Roman" w:hAnsi="Times New Roman" w:cs="Times New Roman"/>
-          <w:sz w:val="20"/>
-          <w:szCs w:val="20"/>
-        </w:rPr>
-        <w:t>[</w:t>
-      </w:r>
-      <w:r>
-        <w:rPr>
-          <w:rFonts w:ascii="Times New Roman" w:hAnsi="Times New Roman" w:cs="Times New Roman"/>
-          <w:sz w:val="20"/>
-          <w:szCs w:val="20"/>
-        </w:rPr>
-        <w:t>2</w:t>
-      </w:r>
-      <w:r>
-        <w:rPr>
-          <w:rFonts w:ascii="Times New Roman" w:hAnsi="Times New Roman" w:cs="Times New Roman"/>
-          <w:sz w:val="20"/>
-          <w:szCs w:val="20"/>
-        </w:rPr>
-        <w:t xml:space="preserve">] </w:t>
-      </w:r>
-      <w:r>
-        <w:rPr>
-          <w:rFonts w:ascii="Times New Roman" w:hAnsi="Times New Roman" w:cs="Times New Roman"/>
-          <w:sz w:val="20"/>
-          <w:szCs w:val="20"/>
-        </w:rPr>
-        <w:t>Cuevas</w:t>
-      </w:r>
-      <w:r>
-        <w:rPr>
-          <w:rFonts w:ascii="Times New Roman" w:hAnsi="Times New Roman" w:cs="Times New Roman"/>
-          <w:sz w:val="20"/>
-          <w:szCs w:val="20"/>
-        </w:rPr>
-        <w:t>, Erik;</w:t>
-      </w:r>
-      <w:r>
-        <w:rPr>
-          <w:rFonts w:ascii="Times New Roman" w:hAnsi="Times New Roman" w:cs="Times New Roman"/>
-          <w:sz w:val="20"/>
-          <w:szCs w:val="20"/>
-        </w:rPr>
-        <w:t xml:space="preserve"> Zaldívar,</w:t>
-      </w:r>
-      <w:r>
-        <w:rPr>
-          <w:rFonts w:ascii="Times New Roman" w:hAnsi="Times New Roman" w:cs="Times New Roman"/>
-          <w:sz w:val="20"/>
-          <w:szCs w:val="20"/>
-        </w:rPr>
-        <w:t xml:space="preserve"> Daniel;</w:t>
-      </w:r>
-      <w:r>
-        <w:rPr>
-          <w:rFonts w:ascii="Times New Roman" w:hAnsi="Times New Roman" w:cs="Times New Roman"/>
-          <w:sz w:val="20"/>
-          <w:szCs w:val="20"/>
-        </w:rPr>
-        <w:t xml:space="preserve"> Pérez</w:t>
-      </w:r>
-      <w:r>
-        <w:rPr>
-          <w:rFonts w:ascii="Times New Roman" w:hAnsi="Times New Roman" w:cs="Times New Roman"/>
-          <w:sz w:val="20"/>
-          <w:szCs w:val="20"/>
-        </w:rPr>
-        <w:t>, Marco</w:t>
-      </w:r>
-      <w:r>
-        <w:rPr>
-          <w:rFonts w:ascii="Times New Roman" w:hAnsi="Times New Roman" w:cs="Times New Roman"/>
-          <w:sz w:val="20"/>
-          <w:szCs w:val="20"/>
-        </w:rPr>
-        <w:t xml:space="preserve">. Procesamiento digital de imágenes con </w:t>
-      </w:r>
-      <w:proofErr w:type="spellStart"/>
-      <w:r>
-        <w:rPr>
-          <w:rFonts w:ascii="Times New Roman" w:hAnsi="Times New Roman" w:cs="Times New Roman"/>
-          <w:sz w:val="20"/>
-          <w:szCs w:val="20"/>
-        </w:rPr>
-        <w:t>MatLab</w:t>
-      </w:r>
-      <w:proofErr w:type="spellEnd"/>
-      <w:r>
-        <w:rPr>
-          <w:rFonts w:ascii="Times New Roman" w:hAnsi="Times New Roman" w:cs="Times New Roman"/>
-          <w:sz w:val="20"/>
-          <w:szCs w:val="20"/>
-        </w:rPr>
-        <w:t xml:space="preserve"> y </w:t>
-      </w:r>
-      <w:proofErr w:type="spellStart"/>
-      <w:r>
-        <w:rPr>
-          <w:rFonts w:ascii="Times New Roman" w:hAnsi="Times New Roman" w:cs="Times New Roman"/>
-          <w:sz w:val="20"/>
-          <w:szCs w:val="20"/>
-        </w:rPr>
-        <w:t>Simulink</w:t>
-      </w:r>
-      <w:proofErr w:type="spellEnd"/>
-      <w:r>
-        <w:rPr>
-          <w:rFonts w:ascii="Times New Roman" w:hAnsi="Times New Roman" w:cs="Times New Roman"/>
-          <w:sz w:val="20"/>
-          <w:szCs w:val="20"/>
-        </w:rPr>
-        <w:t>.</w:t>
-      </w:r>
-      <w:r>
-        <w:rPr>
-          <w:rFonts w:ascii="Times New Roman" w:hAnsi="Times New Roman" w:cs="Times New Roman"/>
-          <w:sz w:val="20"/>
-          <w:szCs w:val="20"/>
-        </w:rPr>
-        <w:t xml:space="preserve"> México:</w:t>
-      </w:r>
-      <w:r>
-        <w:rPr>
-          <w:rFonts w:ascii="Times New Roman" w:hAnsi="Times New Roman" w:cs="Times New Roman"/>
-          <w:sz w:val="20"/>
-          <w:szCs w:val="20"/>
-        </w:rPr>
-        <w:t xml:space="preserve"> Editorial </w:t>
-      </w:r>
-      <w:proofErr w:type="gramStart"/>
-      <w:r>
-        <w:rPr>
-          <w:rFonts w:ascii="Times New Roman" w:hAnsi="Times New Roman" w:cs="Times New Roman"/>
-          <w:sz w:val="20"/>
-          <w:szCs w:val="20"/>
-        </w:rPr>
-        <w:t>Alfaomega</w:t>
-      </w:r>
-      <w:r>
-        <w:rPr>
-          <w:rFonts w:ascii="Times New Roman" w:hAnsi="Times New Roman" w:cs="Times New Roman"/>
-          <w:sz w:val="20"/>
-          <w:szCs w:val="20"/>
-        </w:rPr>
-        <w:t>(</w:t>
-      </w:r>
-      <w:proofErr w:type="gramEnd"/>
-      <w:r>
-        <w:rPr>
-          <w:rFonts w:ascii="Times New Roman" w:hAnsi="Times New Roman" w:cs="Times New Roman"/>
-          <w:sz w:val="20"/>
-          <w:szCs w:val="20"/>
-        </w:rPr>
-        <w:t>2010</w:t>
-      </w:r>
-      <w:r>
-        <w:rPr>
-          <w:rFonts w:ascii="Times New Roman" w:hAnsi="Times New Roman" w:cs="Times New Roman"/>
-          <w:sz w:val="20"/>
-          <w:szCs w:val="20"/>
-        </w:rPr>
-        <w:t>)</w:t>
-      </w:r>
-      <w:r>
-        <w:rPr>
-          <w:rFonts w:ascii="Times New Roman" w:hAnsi="Times New Roman" w:cs="Times New Roman"/>
-          <w:sz w:val="20"/>
-          <w:szCs w:val="20"/>
-        </w:rPr>
-        <w:t>.</w:t>
-      </w:r>
-    </w:p>
-    <w:p>
-      <w:pPr>
-        <w:spacing w:line="240" w:lineRule="auto"/>
-        <w:jc w:val="both"/>
-        <w:rPr>
-          <w:rFonts w:ascii="Times New Roman" w:hAnsi="Times New Roman" w:cs="Times New Roman"/>
-          <w:sz w:val="20"/>
-          <w:szCs w:val="20"/>
           <w:lang w:val="en-US"/>
         </w:rPr>
       </w:pPr>
-      <w:r>
-        <w:rPr>
-          <w:rFonts w:ascii="Times New Roman" w:hAnsi="Times New Roman" w:cs="Times New Roman"/>
-          <w:sz w:val="20"/>
-          <w:szCs w:val="20"/>
-          <w:lang w:val="en-US"/>
-        </w:rPr>
-        <w:t xml:space="preserve"> </w:t>
-      </w:r>
       <w:r>
         <w:rPr>
           <w:rFonts w:ascii="Times New Roman" w:hAnsi="Times New Roman" w:cs="Times New Roman"/>
@@ -1513,6 +1804,29 @@
       <w:szCs w:val="28"/>
     </w:rPr>
   </w:style>
+  <w:style w:type="paragraph" w:styleId="Ttulo2">
+    <w:name w:val="heading 2"/>
+    <w:basedOn w:val="Normal"/>
+    <w:next w:val="Normal"/>
+    <w:link w:val="Ttulo2Car"/>
+    <w:uiPriority w:val="9"/>
+    <w:semiHidden/>
+    <w:unhideWhenUsed/>
+    <w:qFormat/>
+    <w:rsid w:val="00B10378"/>
+    <w:pPr>
+      <w:keepNext/>
+      <w:keepLines/>
+      <w:spacing w:before="40" w:after="0"/>
+      <w:outlineLvl w:val="1"/>
+    </w:pPr>
+    <w:rPr>
+      <w:rFonts w:asciiTheme="majorHAnsi" w:eastAsiaTheme="majorEastAsia" w:hAnsiTheme="majorHAnsi" w:cstheme="majorBidi"/>
+      <w:color w:val="2F5496" w:themeColor="accent1" w:themeShade="BF"/>
+      <w:sz w:val="26"/>
+      <w:szCs w:val="26"/>
+    </w:rPr>
+  </w:style>
   <w:style w:type="character" w:default="1" w:styleId="Fuentedeprrafopredeter">
     <w:name w:val="Default Paragraph Font"/>
     <w:uiPriority w:val="1"/>
@@ -1554,6 +1868,46 @@
       <w:sz w:val="28"/>
       <w:szCs w:val="28"/>
     </w:rPr>
+  </w:style>
+  <w:style w:type="character" w:customStyle="1" w:styleId="Ttulo2Car">
+    <w:name w:val="Título 2 Car"/>
+    <w:basedOn w:val="Fuentedeprrafopredeter"/>
+    <w:link w:val="Ttulo2"/>
+    <w:uiPriority w:val="9"/>
+    <w:semiHidden/>
+    <w:rsid w:val="00B10378"/>
+    <w:rPr>
+      <w:rFonts w:asciiTheme="majorHAnsi" w:eastAsiaTheme="majorEastAsia" w:hAnsiTheme="majorHAnsi" w:cstheme="majorBidi"/>
+      <w:color w:val="2F5496" w:themeColor="accent1" w:themeShade="BF"/>
+      <w:sz w:val="26"/>
+      <w:szCs w:val="26"/>
+    </w:rPr>
+  </w:style>
+  <w:style w:type="paragraph" w:styleId="NormalWeb">
+    <w:name w:val="Normal (Web)"/>
+    <w:basedOn w:val="Normal"/>
+    <w:uiPriority w:val="99"/>
+    <w:semiHidden/>
+    <w:unhideWhenUsed/>
+    <w:rsid w:val="00B10378"/>
+    <w:pPr>
+      <w:spacing w:before="100" w:beforeAutospacing="1" w:after="100" w:afterAutospacing="1" w:line="240" w:lineRule="auto"/>
+    </w:pPr>
+    <w:rPr>
+      <w:rFonts w:ascii="Times New Roman" w:eastAsia="Times New Roman" w:hAnsi="Times New Roman" w:cs="Times New Roman"/>
+      <w:sz w:val="24"/>
+      <w:szCs w:val="24"/>
+      <w:lang w:eastAsia="es-CL"/>
+    </w:rPr>
+  </w:style>
+  <w:style w:type="paragraph" w:styleId="Sinespaciado">
+    <w:name w:val="No Spacing"/>
+    <w:uiPriority w:val="1"/>
+    <w:qFormat/>
+    <w:rsid w:val="00964D92"/>
+    <w:pPr>
+      <w:spacing w:after="0" w:line="240" w:lineRule="auto"/>
+    </w:pPr>
   </w:style>
 </w:styles>
 </file>
@@ -1824,7 +2178,7 @@
 </file>
 
 <file path=customXml/itemProps1.xml><?xml version="1.0" encoding="utf-8"?>
-<ds:datastoreItem xmlns:ds="http://schemas.openxmlformats.org/officeDocument/2006/customXml" ds:itemID="{3BBF2EF4-77D5-413F-A474-2DF62272B1E4}">
+<ds:datastoreItem xmlns:ds="http://schemas.openxmlformats.org/officeDocument/2006/customXml" ds:itemID="{BD67E795-136F-42C8-9D17-D0913BDD4BBE}">
   <ds:schemaRefs>
     <ds:schemaRef ds:uri="http://schemas.openxmlformats.org/officeDocument/2006/bibliography"/>
   </ds:schemaRefs>

</xml_diff>